<commit_message>
start in notes 3.4.  for data acces
</commit_message>
<xml_diff>
--- a/10-DataAccessPaternFirstPart .docx
+++ b/10-DataAccessPaternFirstPart .docx
@@ -4200,7 +4200,7 @@
           <w:r>
             <w:fldChar w:fldCharType="separate"/>
           </w:r>
-          <w:hyperlink w:anchor="_Toc123768315" w:history="1">
+          <w:hyperlink w:anchor="_Toc123774706" w:history="1">
             <w:r>
               <w:rPr>
                 <w:rStyle w:val="Hyperlink"/>
@@ -4228,7 +4228,7 @@
                 <w:noProof/>
                 <w:webHidden/>
               </w:rPr>
-              <w:instrText xml:space="preserve"> PAGEREF _Toc123768315 \h </w:instrText>
+              <w:instrText xml:space="preserve"> PAGEREF _Toc123774706 \h </w:instrText>
             </w:r>
             <w:r>
               <w:rPr>
@@ -4270,7 +4270,7 @@
               <w:noProof/>
             </w:rPr>
           </w:pPr>
-          <w:hyperlink w:anchor="_Toc123768316" w:history="1">
+          <w:hyperlink w:anchor="_Toc123774707" w:history="1">
             <w:r>
               <w:rPr>
                 <w:rStyle w:val="Hyperlink"/>
@@ -4298,7 +4298,7 @@
                 <w:noProof/>
                 <w:webHidden/>
               </w:rPr>
-              <w:instrText xml:space="preserve"> PAGEREF _Toc123768316 \h </w:instrText>
+              <w:instrText xml:space="preserve"> PAGEREF _Toc123774707 \h </w:instrText>
             </w:r>
             <w:r>
               <w:rPr>
@@ -4340,7 +4340,7 @@
               <w:noProof/>
             </w:rPr>
           </w:pPr>
-          <w:hyperlink w:anchor="_Toc123768317" w:history="1">
+          <w:hyperlink w:anchor="_Toc123774708" w:history="1">
             <w:r>
               <w:rPr>
                 <w:rStyle w:val="Hyperlink"/>
@@ -4368,7 +4368,7 @@
                 <w:noProof/>
                 <w:webHidden/>
               </w:rPr>
-              <w:instrText xml:space="preserve"> PAGEREF _Toc123768317 \h </w:instrText>
+              <w:instrText xml:space="preserve"> PAGEREF _Toc123774708 \h </w:instrText>
             </w:r>
             <w:r>
               <w:rPr>
@@ -4410,7 +4410,7 @@
               <w:noProof/>
             </w:rPr>
           </w:pPr>
-          <w:hyperlink w:anchor="_Toc123768318" w:history="1">
+          <w:hyperlink w:anchor="_Toc123774709" w:history="1">
             <w:r>
               <w:rPr>
                 <w:rStyle w:val="Hyperlink"/>
@@ -4438,7 +4438,7 @@
                 <w:noProof/>
                 <w:webHidden/>
               </w:rPr>
-              <w:instrText xml:space="preserve"> PAGEREF _Toc123768318 \h </w:instrText>
+              <w:instrText xml:space="preserve"> PAGEREF _Toc123774709 \h </w:instrText>
             </w:r>
             <w:r>
               <w:rPr>
@@ -4480,7 +4480,7 @@
               <w:noProof/>
             </w:rPr>
           </w:pPr>
-          <w:hyperlink w:anchor="_Toc123768319" w:history="1">
+          <w:hyperlink w:anchor="_Toc123774710" w:history="1">
             <w:r>
               <w:rPr>
                 <w:rStyle w:val="Hyperlink"/>
@@ -4508,7 +4508,7 @@
                 <w:noProof/>
                 <w:webHidden/>
               </w:rPr>
-              <w:instrText xml:space="preserve"> PAGEREF _Toc123768319 \h </w:instrText>
+              <w:instrText xml:space="preserve"> PAGEREF _Toc123774710 \h </w:instrText>
             </w:r>
             <w:r>
               <w:rPr>
@@ -4550,7 +4550,7 @@
               <w:noProof/>
             </w:rPr>
           </w:pPr>
-          <w:hyperlink w:anchor="_Toc123768320" w:history="1">
+          <w:hyperlink w:anchor="_Toc123774711" w:history="1">
             <w:r>
               <w:rPr>
                 <w:rStyle w:val="Hyperlink"/>
@@ -4587,7 +4587,7 @@
                 <w:noProof/>
                 <w:webHidden/>
               </w:rPr>
-              <w:instrText xml:space="preserve"> PAGEREF _Toc123768320 \h </w:instrText>
+              <w:instrText xml:space="preserve"> PAGEREF _Toc123774711 \h </w:instrText>
             </w:r>
             <w:r>
               <w:rPr>
@@ -4619,6 +4619,286 @@
           </w:hyperlink>
         </w:p>
         <w:p>
+          <w:pPr>
+            <w:pStyle w:val="TOC3"/>
+            <w:tabs>
+              <w:tab w:val="right" w:leader="dot" w:pos="9350"/>
+            </w:tabs>
+            <w:rPr>
+              <w:rFonts w:cstheme="minorBidi"/>
+              <w:noProof/>
+            </w:rPr>
+          </w:pPr>
+          <w:hyperlink w:anchor="_Toc123774712" w:history="1">
+            <w:r>
+              <w:rPr>
+                <w:rStyle w:val="Hyperlink"/>
+                <w:noProof/>
+                <w:rtl/>
+                <w:lang w:bidi="ar-EG"/>
+              </w:rPr>
+              <w:t>3</w:t>
+            </w:r>
+            <w:r>
+              <w:rPr>
+                <w:rStyle w:val="Hyperlink"/>
+                <w:noProof/>
+                <w:lang w:bidi="ar-EG"/>
+              </w:rPr>
+              <w:t>.3.1-Why still create  context in  ui layer ?</w:t>
+            </w:r>
+            <w:r>
+              <w:rPr>
+                <w:noProof/>
+                <w:webHidden/>
+              </w:rPr>
+              <w:tab/>
+            </w:r>
+            <w:r>
+              <w:rPr>
+                <w:noProof/>
+                <w:webHidden/>
+              </w:rPr>
+              <w:fldChar w:fldCharType="begin"/>
+            </w:r>
+            <w:r>
+              <w:rPr>
+                <w:noProof/>
+                <w:webHidden/>
+              </w:rPr>
+              <w:instrText xml:space="preserve"> PAGEREF _Toc123774712 \h </w:instrText>
+            </w:r>
+            <w:r>
+              <w:rPr>
+                <w:noProof/>
+                <w:webHidden/>
+              </w:rPr>
+            </w:r>
+            <w:r>
+              <w:rPr>
+                <w:noProof/>
+                <w:webHidden/>
+              </w:rPr>
+              <w:fldChar w:fldCharType="separate"/>
+            </w:r>
+            <w:r>
+              <w:rPr>
+                <w:noProof/>
+                <w:webHidden/>
+              </w:rPr>
+              <w:t>10</w:t>
+            </w:r>
+            <w:r>
+              <w:rPr>
+                <w:noProof/>
+                <w:webHidden/>
+              </w:rPr>
+              <w:fldChar w:fldCharType="end"/>
+            </w:r>
+          </w:hyperlink>
+        </w:p>
+        <w:p>
+          <w:pPr>
+            <w:pStyle w:val="TOC3"/>
+            <w:tabs>
+              <w:tab w:val="right" w:leader="dot" w:pos="9350"/>
+            </w:tabs>
+            <w:rPr>
+              <w:rFonts w:cstheme="minorBidi"/>
+              <w:noProof/>
+            </w:rPr>
+          </w:pPr>
+          <w:hyperlink w:anchor="_Toc123774713" w:history="1">
+            <w:r>
+              <w:rPr>
+                <w:rStyle w:val="Hyperlink"/>
+                <w:noProof/>
+                <w:rtl/>
+                <w:lang w:bidi="ar-EG"/>
+              </w:rPr>
+              <w:t>3</w:t>
+            </w:r>
+            <w:r>
+              <w:rPr>
+                <w:rStyle w:val="Hyperlink"/>
+                <w:noProof/>
+                <w:lang w:bidi="ar-EG"/>
+              </w:rPr>
+              <w:t>.3.2-why create context in ui</w:t>
+            </w:r>
+            <w:r>
+              <w:rPr>
+                <w:rStyle w:val="Hyperlink"/>
+                <w:noProof/>
+                <w:rtl/>
+                <w:lang w:bidi="ar-EG"/>
+              </w:rPr>
+              <w:t xml:space="preserve">  </w:t>
+            </w:r>
+            <w:r>
+              <w:rPr>
+                <w:rStyle w:val="Hyperlink"/>
+                <w:noProof/>
+                <w:lang w:bidi="ar-EG"/>
+              </w:rPr>
+              <w:t>layer</w:t>
+            </w:r>
+            <w:r>
+              <w:rPr>
+                <w:rStyle w:val="Hyperlink"/>
+                <w:noProof/>
+                <w:rtl/>
+                <w:lang w:bidi="ar-EG"/>
+              </w:rPr>
+              <w:t xml:space="preserve"> :</w:t>
+            </w:r>
+            <w:r>
+              <w:rPr>
+                <w:noProof/>
+                <w:webHidden/>
+              </w:rPr>
+              <w:tab/>
+            </w:r>
+            <w:r>
+              <w:rPr>
+                <w:noProof/>
+                <w:webHidden/>
+              </w:rPr>
+              <w:fldChar w:fldCharType="begin"/>
+            </w:r>
+            <w:r>
+              <w:rPr>
+                <w:noProof/>
+                <w:webHidden/>
+              </w:rPr>
+              <w:instrText xml:space="preserve"> PAGEREF _Toc123774713 \h </w:instrText>
+            </w:r>
+            <w:r>
+              <w:rPr>
+                <w:noProof/>
+                <w:webHidden/>
+              </w:rPr>
+            </w:r>
+            <w:r>
+              <w:rPr>
+                <w:noProof/>
+                <w:webHidden/>
+              </w:rPr>
+              <w:fldChar w:fldCharType="separate"/>
+            </w:r>
+            <w:r>
+              <w:rPr>
+                <w:noProof/>
+                <w:webHidden/>
+              </w:rPr>
+              <w:t>10</w:t>
+            </w:r>
+            <w:r>
+              <w:rPr>
+                <w:noProof/>
+                <w:webHidden/>
+              </w:rPr>
+              <w:fldChar w:fldCharType="end"/>
+            </w:r>
+          </w:hyperlink>
+        </w:p>
+        <w:p>
+          <w:pPr>
+            <w:pStyle w:val="TOC2"/>
+            <w:tabs>
+              <w:tab w:val="right" w:leader="dot" w:pos="9350"/>
+            </w:tabs>
+            <w:rPr>
+              <w:rFonts w:cstheme="minorBidi"/>
+              <w:noProof/>
+            </w:rPr>
+          </w:pPr>
+          <w:hyperlink w:anchor="_Toc123774714" w:history="1">
+            <w:r>
+              <w:rPr>
+                <w:rStyle w:val="Hyperlink"/>
+                <w:noProof/>
+                <w:rtl/>
+                <w:lang w:bidi="ar-EG"/>
+              </w:rPr>
+              <w:t>3</w:t>
+            </w:r>
+            <w:r>
+              <w:rPr>
+                <w:rStyle w:val="Hyperlink"/>
+                <w:noProof/>
+                <w:lang w:bidi="ar-EG"/>
+              </w:rPr>
+              <w:t>.4 continue in  implement for  Repository</w:t>
+            </w:r>
+            <w:r>
+              <w:rPr>
+                <w:rStyle w:val="Hyperlink"/>
+                <w:noProof/>
+                <w:rtl/>
+                <w:lang w:bidi="ar-EG"/>
+              </w:rPr>
+              <w:t xml:space="preserve">   </w:t>
+            </w:r>
+            <w:r>
+              <w:rPr>
+                <w:rStyle w:val="Hyperlink"/>
+                <w:noProof/>
+                <w:lang w:bidi="ar-EG"/>
+              </w:rPr>
+              <w:t>:</w:t>
+            </w:r>
+            <w:r>
+              <w:rPr>
+                <w:noProof/>
+                <w:webHidden/>
+              </w:rPr>
+              <w:tab/>
+            </w:r>
+            <w:r>
+              <w:rPr>
+                <w:noProof/>
+                <w:webHidden/>
+              </w:rPr>
+              <w:fldChar w:fldCharType="begin"/>
+            </w:r>
+            <w:r>
+              <w:rPr>
+                <w:noProof/>
+                <w:webHidden/>
+              </w:rPr>
+              <w:instrText xml:space="preserve"> PAGEREF _Toc123774714 \h </w:instrText>
+            </w:r>
+            <w:r>
+              <w:rPr>
+                <w:noProof/>
+                <w:webHidden/>
+              </w:rPr>
+            </w:r>
+            <w:r>
+              <w:rPr>
+                <w:noProof/>
+                <w:webHidden/>
+              </w:rPr>
+              <w:fldChar w:fldCharType="separate"/>
+            </w:r>
+            <w:r>
+              <w:rPr>
+                <w:noProof/>
+                <w:webHidden/>
+              </w:rPr>
+              <w:t>10</w:t>
+            </w:r>
+            <w:r>
+              <w:rPr>
+                <w:noProof/>
+                <w:webHidden/>
+              </w:rPr>
+              <w:fldChar w:fldCharType="end"/>
+            </w:r>
+          </w:hyperlink>
+        </w:p>
+        <w:p>
           <w:r>
             <w:rPr>
               <w:b/>
@@ -4767,46 +5047,6 @@
     </w:p>
     <w:p>
       <w:pPr>
-        <w:pStyle w:val="ListParagraph"/>
-        <w:bidi/>
-        <w:rPr>
-          <w:rtl/>
-          <w:lang w:bidi="ar-EG"/>
-        </w:rPr>
-      </w:pPr>
-    </w:p>
-    <w:p>
-      <w:pPr>
-        <w:pStyle w:val="ListParagraph"/>
-        <w:bidi/>
-        <w:rPr>
-          <w:rtl/>
-          <w:lang w:bidi="ar-EG"/>
-        </w:rPr>
-      </w:pPr>
-    </w:p>
-    <w:p>
-      <w:pPr>
-        <w:pStyle w:val="ListParagraph"/>
-        <w:bidi/>
-        <w:rPr>
-          <w:rtl/>
-          <w:lang w:bidi="ar-EG"/>
-        </w:rPr>
-      </w:pPr>
-    </w:p>
-    <w:p>
-      <w:pPr>
-        <w:pStyle w:val="ListParagraph"/>
-        <w:bidi/>
-        <w:rPr>
-          <w:rtl/>
-          <w:lang w:bidi="ar-EG"/>
-        </w:rPr>
-      </w:pPr>
-    </w:p>
-    <w:p>
-      <w:pPr>
         <w:bidi/>
         <w:rPr>
           <w:lang w:bidi="ar-EG"/>
@@ -4820,7 +5060,7 @@
           <w:lang w:bidi="ar-EG"/>
         </w:rPr>
       </w:pPr>
-      <w:bookmarkStart w:id="0" w:name="_Toc123768315"/>
+      <w:bookmarkStart w:id="0" w:name="_Toc123774706"/>
       <w:r>
         <w:rPr>
           <w:lang w:bidi="ar-EG"/>
@@ -5080,7 +5320,7 @@
           <w:lang w:bidi="ar-EG"/>
         </w:rPr>
       </w:pPr>
-      <w:bookmarkStart w:id="1" w:name="_Toc123768316"/>
+      <w:bookmarkStart w:id="1" w:name="_Toc123774707"/>
       <w:r>
         <w:rPr>
           <w:lang w:bidi="ar-EG"/>
@@ -9068,7 +9308,7 @@
           <w:lang w:bidi="ar-EG"/>
         </w:rPr>
       </w:pPr>
-      <w:bookmarkStart w:id="2" w:name="_Toc123768317"/>
+      <w:bookmarkStart w:id="2" w:name="_Toc123774708"/>
       <w:r>
         <w:rPr>
           <w:lang w:bidi="ar-EG"/>
@@ -9410,7 +9650,7 @@
           <w:lang w:bidi="ar-EG"/>
         </w:rPr>
       </w:pPr>
-      <w:bookmarkStart w:id="3" w:name="_Toc123768318"/>
+      <w:bookmarkStart w:id="3" w:name="_Toc123774709"/>
       <w:r>
         <w:rPr>
           <w:lang w:bidi="ar-EG"/>
@@ -9994,7 +10234,7 @@
           <w:lang w:bidi="ar-EG"/>
         </w:rPr>
       </w:pPr>
-      <w:bookmarkStart w:id="4" w:name="_Toc123768319"/>
+      <w:bookmarkStart w:id="4" w:name="_Toc123774710"/>
       <w:r>
         <w:rPr>
           <w:lang w:bidi="ar-EG"/>
@@ -10552,7 +10792,7 @@
           <w:lang w:bidi="ar-EG"/>
         </w:rPr>
       </w:pPr>
-      <w:bookmarkStart w:id="5" w:name="_Toc123768320"/>
+      <w:bookmarkStart w:id="5" w:name="_Toc123774711"/>
       <w:r>
         <w:rPr>
           <w:rFonts w:hint="cs"/>
@@ -14040,7 +14280,7 @@
           <w:lang w:bidi="ar-EG"/>
         </w:rPr>
         <w:drawing>
-          <wp:anchor distT="0" distB="0" distL="114300" distR="114300" simplePos="0" relativeHeight="251699200" behindDoc="0" locked="0" layoutInCell="1" allowOverlap="1" wp14:anchorId="496239A0" wp14:editId="58498152">
+          <wp:anchor distT="0" distB="0" distL="114300" distR="114300" simplePos="0" relativeHeight="251699200" behindDoc="0" locked="0" layoutInCell="1" allowOverlap="1" wp14:anchorId="4AF797DE" wp14:editId="178A0CD2">
             <wp:simplePos x="0" y="0"/>
             <wp:positionH relativeFrom="column">
               <wp:posOffset>6985</wp:posOffset>
@@ -14168,6 +14408,7 @@
           <w:lang w:bidi="ar-EG"/>
         </w:rPr>
       </w:pPr>
+      <w:bookmarkStart w:id="6" w:name="_Toc123774712"/>
       <w:r>
         <w:rPr>
           <w:rFonts w:hint="cs"/>
@@ -14180,7 +14421,14 @@
         <w:rPr>
           <w:lang w:bidi="ar-EG"/>
         </w:rPr>
-        <w:t xml:space="preserve">.3.1-Why still create  context in  ui layer ? </w:t>
+        <w:t>.3.1-Why still create  context in  ui layer ?</w:t>
+      </w:r>
+      <w:bookmarkEnd w:id="6"/>
+      <w:r>
+        <w:rPr>
+          <w:lang w:bidi="ar-EG"/>
+        </w:rPr>
+        <w:t xml:space="preserve"> </w:t>
       </w:r>
     </w:p>
     <w:p>
@@ -14329,6 +14577,7 @@
           <w:lang w:bidi="ar-EG"/>
         </w:rPr>
       </w:pPr>
+      <w:bookmarkStart w:id="7" w:name="_Toc123774713"/>
       <w:r>
         <w:rPr>
           <w:rFonts w:hint="cs"/>
@@ -14365,6 +14614,7 @@
         </w:rPr>
         <w:t xml:space="preserve"> :</w:t>
       </w:r>
+      <w:bookmarkEnd w:id="7"/>
     </w:p>
     <w:p>
       <w:pPr>
@@ -14899,6 +15149,7 @@
           <w:lang w:bidi="ar-EG"/>
         </w:rPr>
       </w:pPr>
+      <w:bookmarkStart w:id="8" w:name="_Toc123774714"/>
       <w:r>
         <w:rPr>
           <w:rFonts w:hint="cs"/>
@@ -14931,385 +15182,1064 @@
         <w:rPr>
           <w:lang w:bidi="ar-EG"/>
         </w:rPr>
-        <w:t xml:space="preserve">: </w:t>
-      </w:r>
-    </w:p>
-    <w:p>
-      <w:pPr>
-        <w:rPr>
-          <w:lang w:bidi="ar-EG"/>
-        </w:rPr>
-      </w:pPr>
-    </w:p>
-    <w:p>
-      <w:pPr>
-        <w:pStyle w:val="ListParagraph"/>
-        <w:bidi/>
-        <w:rPr>
-          <w:rtl/>
-          <w:lang w:bidi="ar-EG"/>
-        </w:rPr>
-      </w:pPr>
-      <w:bookmarkStart w:id="6" w:name="_GoBack"/>
-      <w:bookmarkEnd w:id="6"/>
-    </w:p>
-    <w:p>
-      <w:pPr>
-        <w:pStyle w:val="ListParagraph"/>
-        <w:bidi/>
-        <w:rPr>
-          <w:rtl/>
-          <w:lang w:bidi="ar-EG"/>
-        </w:rPr>
-      </w:pPr>
-    </w:p>
-    <w:p>
-      <w:pPr>
-        <w:pStyle w:val="ListParagraph"/>
-        <w:bidi/>
-        <w:rPr>
-          <w:rtl/>
-          <w:lang w:bidi="ar-EG"/>
-        </w:rPr>
-      </w:pPr>
-    </w:p>
-    <w:p>
-      <w:pPr>
-        <w:pStyle w:val="ListParagraph"/>
-        <w:bidi/>
-        <w:rPr>
-          <w:rtl/>
-          <w:lang w:bidi="ar-EG"/>
-        </w:rPr>
-      </w:pPr>
-    </w:p>
-    <w:p>
-      <w:pPr>
-        <w:pStyle w:val="ListParagraph"/>
-        <w:bidi/>
-        <w:rPr>
-          <w:rtl/>
-          <w:lang w:bidi="ar-EG"/>
-        </w:rPr>
-      </w:pPr>
-    </w:p>
-    <w:p>
-      <w:pPr>
-        <w:pStyle w:val="ListParagraph"/>
-        <w:bidi/>
-        <w:rPr>
-          <w:rtl/>
-          <w:lang w:bidi="ar-EG"/>
-        </w:rPr>
-      </w:pPr>
-    </w:p>
-    <w:p>
-      <w:pPr>
-        <w:pStyle w:val="ListParagraph"/>
-        <w:bidi/>
-        <w:rPr>
-          <w:rtl/>
-          <w:lang w:bidi="ar-EG"/>
-        </w:rPr>
-      </w:pPr>
-    </w:p>
-    <w:p>
-      <w:pPr>
-        <w:pStyle w:val="ListParagraph"/>
-        <w:bidi/>
-        <w:rPr>
-          <w:rtl/>
-          <w:lang w:bidi="ar-EG"/>
-        </w:rPr>
-      </w:pPr>
-    </w:p>
-    <w:p>
-      <w:pPr>
-        <w:pStyle w:val="ListParagraph"/>
-        <w:bidi/>
-        <w:rPr>
-          <w:lang w:bidi="ar-EG"/>
-        </w:rPr>
-      </w:pPr>
-    </w:p>
-    <w:p>
-      <w:pPr>
-        <w:pStyle w:val="ListParagraph"/>
-        <w:bidi/>
-        <w:rPr>
-          <w:lang w:bidi="ar-EG"/>
-        </w:rPr>
-      </w:pPr>
-    </w:p>
-    <w:p>
-      <w:pPr>
-        <w:pStyle w:val="ListParagraph"/>
-        <w:bidi/>
-        <w:rPr>
-          <w:lang w:bidi="ar-EG"/>
-        </w:rPr>
-      </w:pPr>
-    </w:p>
-    <w:p>
-      <w:pPr>
-        <w:pStyle w:val="ListParagraph"/>
-        <w:bidi/>
-        <w:rPr>
-          <w:lang w:bidi="ar-EG"/>
-        </w:rPr>
-      </w:pPr>
-    </w:p>
-    <w:p>
-      <w:pPr>
-        <w:pStyle w:val="ListParagraph"/>
-        <w:bidi/>
-        <w:rPr>
-          <w:lang w:bidi="ar-EG"/>
-        </w:rPr>
-      </w:pPr>
-    </w:p>
-    <w:p>
-      <w:pPr>
-        <w:pStyle w:val="ListParagraph"/>
-        <w:bidi/>
-        <w:rPr>
-          <w:lang w:bidi="ar-EG"/>
-        </w:rPr>
-      </w:pPr>
-    </w:p>
-    <w:p>
-      <w:pPr>
-        <w:pStyle w:val="ListParagraph"/>
-        <w:bidi/>
-        <w:rPr>
-          <w:lang w:bidi="ar-EG"/>
-        </w:rPr>
-      </w:pPr>
-    </w:p>
-    <w:p>
-      <w:pPr>
-        <w:pStyle w:val="ListParagraph"/>
-        <w:bidi/>
-        <w:rPr>
-          <w:lang w:bidi="ar-EG"/>
-        </w:rPr>
-      </w:pPr>
-    </w:p>
-    <w:p>
-      <w:pPr>
-        <w:pStyle w:val="ListParagraph"/>
-        <w:bidi/>
-        <w:rPr>
-          <w:lang w:bidi="ar-EG"/>
-        </w:rPr>
-      </w:pPr>
-    </w:p>
-    <w:p>
-      <w:pPr>
-        <w:pStyle w:val="ListParagraph"/>
-        <w:bidi/>
-        <w:rPr>
-          <w:lang w:bidi="ar-EG"/>
-        </w:rPr>
-      </w:pPr>
-    </w:p>
-    <w:p>
-      <w:pPr>
-        <w:pStyle w:val="ListParagraph"/>
-        <w:bidi/>
-        <w:rPr>
-          <w:lang w:bidi="ar-EG"/>
-        </w:rPr>
-      </w:pPr>
-    </w:p>
-    <w:p>
-      <w:pPr>
-        <w:pStyle w:val="ListParagraph"/>
-        <w:bidi/>
-        <w:rPr>
-          <w:lang w:bidi="ar-EG"/>
-        </w:rPr>
-      </w:pPr>
-    </w:p>
-    <w:p>
-      <w:pPr>
-        <w:pStyle w:val="ListParagraph"/>
-        <w:bidi/>
-        <w:rPr>
-          <w:lang w:bidi="ar-EG"/>
-        </w:rPr>
-      </w:pPr>
-    </w:p>
-    <w:p>
-      <w:pPr>
-        <w:pStyle w:val="ListParagraph"/>
-        <w:bidi/>
-        <w:rPr>
-          <w:lang w:bidi="ar-EG"/>
-        </w:rPr>
-      </w:pPr>
-    </w:p>
-    <w:p>
-      <w:pPr>
-        <w:pStyle w:val="ListParagraph"/>
-        <w:bidi/>
-        <w:rPr>
-          <w:lang w:bidi="ar-EG"/>
-        </w:rPr>
-      </w:pPr>
-    </w:p>
-    <w:p>
-      <w:pPr>
-        <w:pStyle w:val="ListParagraph"/>
-        <w:bidi/>
-        <w:rPr>
-          <w:lang w:bidi="ar-EG"/>
-        </w:rPr>
-      </w:pPr>
-    </w:p>
-    <w:p>
-      <w:pPr>
-        <w:pStyle w:val="ListParagraph"/>
-        <w:bidi/>
-        <w:rPr>
-          <w:lang w:bidi="ar-EG"/>
-        </w:rPr>
-      </w:pPr>
-    </w:p>
-    <w:p>
-      <w:pPr>
-        <w:pStyle w:val="ListParagraph"/>
-        <w:bidi/>
-        <w:rPr>
-          <w:lang w:bidi="ar-EG"/>
-        </w:rPr>
-      </w:pPr>
-    </w:p>
-    <w:p>
-      <w:pPr>
-        <w:pStyle w:val="ListParagraph"/>
-        <w:bidi/>
-        <w:rPr>
-          <w:lang w:bidi="ar-EG"/>
-        </w:rPr>
-      </w:pPr>
-    </w:p>
-    <w:p>
-      <w:pPr>
-        <w:pStyle w:val="ListParagraph"/>
-        <w:bidi/>
-        <w:rPr>
-          <w:lang w:bidi="ar-EG"/>
-        </w:rPr>
-      </w:pPr>
-    </w:p>
-    <w:p>
-      <w:pPr>
-        <w:pStyle w:val="ListParagraph"/>
-        <w:bidi/>
-        <w:rPr>
-          <w:lang w:bidi="ar-EG"/>
-        </w:rPr>
-      </w:pPr>
-    </w:p>
-    <w:p>
-      <w:pPr>
-        <w:pStyle w:val="ListParagraph"/>
-        <w:bidi/>
-        <w:rPr>
-          <w:lang w:bidi="ar-EG"/>
-        </w:rPr>
-      </w:pPr>
-    </w:p>
-    <w:p>
-      <w:pPr>
-        <w:pStyle w:val="ListParagraph"/>
-        <w:bidi/>
-        <w:rPr>
-          <w:lang w:bidi="ar-EG"/>
-        </w:rPr>
-      </w:pPr>
-    </w:p>
-    <w:p>
-      <w:pPr>
-        <w:pStyle w:val="ListParagraph"/>
-        <w:bidi/>
-        <w:rPr>
-          <w:lang w:bidi="ar-EG"/>
-        </w:rPr>
-      </w:pPr>
-    </w:p>
-    <w:p>
-      <w:pPr>
-        <w:pStyle w:val="ListParagraph"/>
-        <w:bidi/>
-        <w:rPr>
-          <w:lang w:bidi="ar-EG"/>
-        </w:rPr>
-      </w:pPr>
-    </w:p>
-    <w:p>
-      <w:pPr>
-        <w:pStyle w:val="ListParagraph"/>
-        <w:bidi/>
-        <w:rPr>
-          <w:lang w:bidi="ar-EG"/>
-        </w:rPr>
-      </w:pPr>
-    </w:p>
-    <w:p>
-      <w:pPr>
-        <w:pStyle w:val="ListParagraph"/>
-        <w:bidi/>
-        <w:rPr>
-          <w:lang w:bidi="ar-EG"/>
-        </w:rPr>
-      </w:pPr>
-    </w:p>
-    <w:p>
-      <w:pPr>
-        <w:pStyle w:val="ListParagraph"/>
-        <w:bidi/>
-        <w:rPr>
-          <w:lang w:bidi="ar-EG"/>
-        </w:rPr>
-      </w:pPr>
-    </w:p>
-    <w:p>
-      <w:pPr>
-        <w:pStyle w:val="ListParagraph"/>
-        <w:bidi/>
-        <w:rPr>
-          <w:lang w:bidi="ar-EG"/>
-        </w:rPr>
-      </w:pPr>
-    </w:p>
-    <w:p>
-      <w:pPr>
-        <w:pStyle w:val="ListParagraph"/>
-        <w:bidi/>
-        <w:rPr>
-          <w:lang w:bidi="ar-EG"/>
-        </w:rPr>
-      </w:pPr>
-    </w:p>
-    <w:p>
-      <w:pPr>
-        <w:pStyle w:val="ListParagraph"/>
-        <w:bidi/>
-        <w:rPr>
-          <w:lang w:bidi="ar-EG"/>
-        </w:rPr>
-      </w:pPr>
-    </w:p>
-    <w:p>
-      <w:pPr>
-        <w:pStyle w:val="ListParagraph"/>
-        <w:bidi/>
-        <w:rPr>
-          <w:lang w:bidi="ar-EG"/>
-        </w:rPr>
-      </w:pPr>
+        <w:t>:</w:t>
+      </w:r>
+      <w:bookmarkEnd w:id="8"/>
+      <w:r>
+        <w:rPr>
+          <w:lang w:bidi="ar-EG"/>
+        </w:rPr>
+        <w:t xml:space="preserve"> </w:t>
+      </w:r>
+    </w:p>
+    <w:p>
+      <w:pPr>
+        <w:rPr>
+          <w:lang w:bidi="ar-EG"/>
+        </w:rPr>
+      </w:pPr>
+    </w:p>
+    <w:p>
+      <w:pPr>
+        <w:pStyle w:val="ListParagraph"/>
+        <w:bidi/>
+        <w:rPr>
+          <w:rFonts w:hint="cs"/>
+          <w:rtl/>
+          <w:lang w:bidi="ar-EG"/>
+        </w:rPr>
+      </w:pPr>
+      <w:r>
+        <w:rPr>
+          <w:rFonts w:hint="cs"/>
+          <w:rtl/>
+          <w:lang w:bidi="ar-EG"/>
+        </w:rPr>
+        <w:t>الى عملنا</w:t>
+      </w:r>
+      <w:r>
+        <w:rPr>
+          <w:rFonts w:hint="cs"/>
+          <w:rtl/>
+          <w:lang w:bidi="ar-EG"/>
+        </w:rPr>
+        <w:t>ه</w:t>
+      </w:r>
+      <w:r>
+        <w:rPr>
+          <w:rFonts w:hint="cs"/>
+          <w:rtl/>
+          <w:lang w:bidi="ar-EG"/>
+        </w:rPr>
+        <w:t xml:space="preserve"> ف  سكشن </w:t>
+      </w:r>
+      <w:r>
+        <w:rPr>
+          <w:lang w:bidi="ar-EG"/>
+        </w:rPr>
+        <w:t xml:space="preserve">3.3 </w:t>
+      </w:r>
+      <w:r>
+        <w:rPr>
+          <w:rFonts w:hint="cs"/>
+          <w:rtl/>
+          <w:lang w:bidi="ar-EG"/>
+        </w:rPr>
+        <w:t xml:space="preserve"> ان</w:t>
+      </w:r>
+      <w:r>
+        <w:rPr>
+          <w:rFonts w:hint="cs"/>
+          <w:rtl/>
+          <w:lang w:bidi="ar-EG"/>
+        </w:rPr>
+        <w:t xml:space="preserve"> شفنا صورة  كامله لازاى هعمل</w:t>
+      </w:r>
+      <w:r>
+        <w:rPr>
+          <w:lang w:bidi="ar-EG"/>
+        </w:rPr>
+        <w:t xml:space="preserve">implement </w:t>
+      </w:r>
+      <w:r>
+        <w:rPr>
+          <w:rFonts w:hint="cs"/>
+          <w:rtl/>
+          <w:lang w:bidi="ar-EG"/>
+        </w:rPr>
+        <w:t xml:space="preserve"> لل</w:t>
+      </w:r>
+      <w:r>
+        <w:rPr>
+          <w:lang w:bidi="ar-EG"/>
+        </w:rPr>
+        <w:t xml:space="preserve"> </w:t>
+      </w:r>
+      <w:r>
+        <w:rPr>
+          <w:lang w:bidi="ar-EG"/>
+        </w:rPr>
+        <w:t>Repository</w:t>
+      </w:r>
+      <w:r>
+        <w:rPr>
+          <w:rFonts w:hint="cs"/>
+          <w:rtl/>
+          <w:lang w:bidi="ar-EG"/>
+        </w:rPr>
+        <w:t xml:space="preserve">   </w:t>
+      </w:r>
+      <w:r>
+        <w:rPr>
+          <w:lang w:bidi="ar-EG"/>
+        </w:rPr>
+        <w:t xml:space="preserve"> </w:t>
+      </w:r>
+      <w:r>
+        <w:rPr>
+          <w:rFonts w:hint="cs"/>
+          <w:rtl/>
+          <w:lang w:bidi="ar-EG"/>
+        </w:rPr>
+        <w:t xml:space="preserve">وازاى  هنخلى ال </w:t>
+      </w:r>
+      <w:r>
+        <w:rPr>
+          <w:lang w:bidi="ar-EG"/>
+        </w:rPr>
+        <w:t xml:space="preserve">Ui </w:t>
+      </w:r>
+      <w:r>
+        <w:rPr>
+          <w:rFonts w:hint="cs"/>
+          <w:rtl/>
+          <w:lang w:bidi="ar-EG"/>
+        </w:rPr>
+        <w:t>يكلم ال</w:t>
+      </w:r>
+      <w:r>
+        <w:rPr>
+          <w:lang w:bidi="ar-EG"/>
+        </w:rPr>
+        <w:t xml:space="preserve">data layer </w:t>
+      </w:r>
+      <w:r>
+        <w:rPr>
+          <w:rFonts w:hint="cs"/>
+          <w:rtl/>
+          <w:lang w:bidi="ar-EG"/>
+        </w:rPr>
+        <w:t xml:space="preserve"> من خلال ال </w:t>
+      </w:r>
+      <w:r>
+        <w:rPr>
+          <w:lang w:bidi="ar-EG"/>
+        </w:rPr>
+        <w:t>Repository</w:t>
+      </w:r>
+      <w:r>
+        <w:rPr>
+          <w:rFonts w:hint="cs"/>
+          <w:rtl/>
+          <w:lang w:bidi="ar-EG"/>
+        </w:rPr>
+        <w:t xml:space="preserve">   </w:t>
+      </w:r>
+      <w:r>
+        <w:rPr>
+          <w:rFonts w:hint="cs"/>
+          <w:rtl/>
+          <w:lang w:bidi="ar-EG"/>
+        </w:rPr>
+        <w:t xml:space="preserve"> . </w:t>
+      </w:r>
+    </w:p>
+    <w:p>
+      <w:pPr>
+        <w:pStyle w:val="ListParagraph"/>
+        <w:numPr>
+          <w:ilvl w:val="0"/>
+          <w:numId w:val="19"/>
+        </w:numPr>
+        <w:bidi/>
+        <w:rPr>
+          <w:rFonts w:hint="cs"/>
+          <w:lang w:bidi="ar-EG"/>
+        </w:rPr>
+      </w:pPr>
+      <w:r>
+        <w:rPr>
+          <w:rFonts w:hint="cs"/>
+          <w:rtl/>
+          <w:lang w:bidi="ar-EG"/>
+        </w:rPr>
+        <w:t xml:space="preserve">بس ف حجات لسه عاوزين نحسنها زى  ان لسه  ال </w:t>
+      </w:r>
+      <w:r>
+        <w:rPr>
+          <w:lang w:bidi="ar-EG"/>
+        </w:rPr>
+        <w:t xml:space="preserve">object </w:t>
+      </w:r>
+      <w:r>
+        <w:rPr>
+          <w:rFonts w:hint="cs"/>
+          <w:rtl/>
+          <w:lang w:bidi="ar-EG"/>
+        </w:rPr>
+        <w:t xml:space="preserve"> من </w:t>
+      </w:r>
+      <w:r>
+        <w:rPr>
+          <w:lang w:bidi="ar-EG"/>
+        </w:rPr>
+        <w:t xml:space="preserve">context </w:t>
+      </w:r>
+      <w:r>
+        <w:rPr>
+          <w:rFonts w:hint="cs"/>
+          <w:rtl/>
+          <w:lang w:bidi="ar-EG"/>
+        </w:rPr>
+        <w:t xml:space="preserve"> موجود ف ال </w:t>
+      </w:r>
+      <w:r>
+        <w:rPr>
+          <w:lang w:bidi="ar-EG"/>
+        </w:rPr>
+        <w:t xml:space="preserve">ui layer </w:t>
+      </w:r>
+      <w:r>
+        <w:rPr>
+          <w:rFonts w:hint="cs"/>
+          <w:rtl/>
+          <w:lang w:bidi="ar-EG"/>
+        </w:rPr>
+        <w:t xml:space="preserve"> . </w:t>
+      </w:r>
+    </w:p>
+    <w:p>
+      <w:pPr>
+        <w:pStyle w:val="ListParagraph"/>
+        <w:numPr>
+          <w:ilvl w:val="0"/>
+          <w:numId w:val="19"/>
+        </w:numPr>
+        <w:bidi/>
+        <w:rPr>
+          <w:lang w:bidi="ar-EG"/>
+        </w:rPr>
+      </w:pPr>
+      <w:r>
+        <w:rPr>
+          <w:rFonts w:hint="cs"/>
+          <w:rtl/>
+          <w:lang w:bidi="ar-EG"/>
+        </w:rPr>
+        <w:t xml:space="preserve">وهنكمل  شويه دوال مفروض ال </w:t>
+      </w:r>
+      <w:r>
+        <w:rPr>
+          <w:lang w:bidi="ar-EG"/>
+        </w:rPr>
+        <w:t xml:space="preserve">ui layer </w:t>
+      </w:r>
+      <w:r>
+        <w:rPr>
+          <w:rFonts w:hint="cs"/>
+          <w:rtl/>
+          <w:lang w:bidi="ar-EG"/>
+        </w:rPr>
+        <w:t xml:space="preserve"> تستخدمها ونحل المشاكل الى هتظهر فيها  ف تابع معايه ي باشا . </w:t>
+      </w:r>
+    </w:p>
+    <w:p>
+      <w:pPr>
+        <w:pStyle w:val="ListParagraph"/>
+        <w:bidi/>
+        <w:rPr>
+          <w:lang w:bidi="ar-EG"/>
+        </w:rPr>
+      </w:pPr>
+    </w:p>
+    <w:p>
+      <w:pPr>
+        <w:pStyle w:val="ListParagraph"/>
+        <w:bidi/>
+        <w:rPr>
+          <w:lang w:bidi="ar-EG"/>
+        </w:rPr>
+      </w:pPr>
+    </w:p>
+    <w:p>
+      <w:pPr>
+        <w:pStyle w:val="ListParagraph"/>
+        <w:bidi/>
+        <w:rPr>
+          <w:lang w:bidi="ar-EG"/>
+        </w:rPr>
+      </w:pPr>
+    </w:p>
+    <w:p>
+      <w:pPr>
+        <w:pStyle w:val="ListParagraph"/>
+        <w:bidi/>
+        <w:rPr>
+          <w:lang w:bidi="ar-EG"/>
+        </w:rPr>
+      </w:pPr>
+    </w:p>
+    <w:p>
+      <w:pPr>
+        <w:pStyle w:val="ListParagraph"/>
+        <w:bidi/>
+        <w:rPr>
+          <w:lang w:bidi="ar-EG"/>
+        </w:rPr>
+      </w:pPr>
+    </w:p>
+    <w:p>
+      <w:pPr>
+        <w:pStyle w:val="ListParagraph"/>
+        <w:bidi/>
+        <w:rPr>
+          <w:lang w:bidi="ar-EG"/>
+        </w:rPr>
+      </w:pPr>
+    </w:p>
+    <w:p>
+      <w:pPr>
+        <w:pStyle w:val="ListParagraph"/>
+        <w:bidi/>
+        <w:rPr>
+          <w:lang w:bidi="ar-EG"/>
+        </w:rPr>
+      </w:pPr>
+    </w:p>
+    <w:p>
+      <w:pPr>
+        <w:pStyle w:val="ListParagraph"/>
+        <w:bidi/>
+        <w:rPr>
+          <w:lang w:bidi="ar-EG"/>
+        </w:rPr>
+      </w:pPr>
+    </w:p>
+    <w:p>
+      <w:pPr>
+        <w:pStyle w:val="ListParagraph"/>
+        <w:bidi/>
+        <w:rPr>
+          <w:rtl/>
+          <w:lang w:bidi="ar-EG"/>
+        </w:rPr>
+      </w:pPr>
+    </w:p>
+    <w:p>
+      <w:pPr>
+        <w:pStyle w:val="ListParagraph"/>
+        <w:bidi/>
+        <w:rPr>
+          <w:rtl/>
+          <w:lang w:bidi="ar-EG"/>
+        </w:rPr>
+      </w:pPr>
+    </w:p>
+    <w:p>
+      <w:pPr>
+        <w:pStyle w:val="ListParagraph"/>
+        <w:bidi/>
+        <w:rPr>
+          <w:rtl/>
+          <w:lang w:bidi="ar-EG"/>
+        </w:rPr>
+      </w:pPr>
+    </w:p>
+    <w:p>
+      <w:pPr>
+        <w:pStyle w:val="ListParagraph"/>
+        <w:numPr>
+          <w:ilvl w:val="0"/>
+          <w:numId w:val="30"/>
+        </w:numPr>
+        <w:bidi/>
+        <w:rPr>
+          <w:rtl/>
+          <w:lang w:bidi="ar-EG"/>
+        </w:rPr>
+      </w:pPr>
+      <w:r>
+        <w:rPr>
+          <w:rFonts w:hint="cs"/>
+          <w:rtl/>
+          <w:lang w:bidi="ar-EG"/>
+        </w:rPr>
+        <w:t xml:space="preserve">هعمل </w:t>
+      </w:r>
+      <w:r>
+        <w:rPr>
+          <w:lang w:bidi="ar-EG"/>
+        </w:rPr>
+        <w:t xml:space="preserve">object </w:t>
+      </w:r>
+      <w:r>
+        <w:rPr>
+          <w:rFonts w:hint="cs"/>
+          <w:rtl/>
+          <w:lang w:bidi="ar-EG"/>
+        </w:rPr>
+        <w:t xml:space="preserve"> من ال </w:t>
+      </w:r>
+      <w:r>
+        <w:rPr>
+          <w:lang w:bidi="ar-EG"/>
+        </w:rPr>
+        <w:t>Repository</w:t>
+      </w:r>
+      <w:r>
+        <w:rPr>
+          <w:rFonts w:hint="cs"/>
+          <w:rtl/>
+          <w:lang w:bidi="ar-EG"/>
+        </w:rPr>
+        <w:t xml:space="preserve">   </w:t>
+      </w:r>
+      <w:r>
+        <w:rPr>
+          <w:rFonts w:hint="cs"/>
+          <w:rtl/>
+          <w:lang w:bidi="ar-EG"/>
+        </w:rPr>
+        <w:t xml:space="preserve">بس المرة دى هخليه يشتغل على </w:t>
+      </w:r>
+      <w:r>
+        <w:rPr>
+          <w:lang w:bidi="ar-EG"/>
+        </w:rPr>
+        <w:t xml:space="preserve">order </w:t>
+      </w:r>
+      <w:r>
+        <w:rPr>
+          <w:rFonts w:hint="cs"/>
+          <w:rtl/>
+          <w:lang w:bidi="ar-EG"/>
+        </w:rPr>
+        <w:t xml:space="preserve"> كلاس مش  </w:t>
+      </w:r>
+      <w:r>
+        <w:rPr>
+          <w:lang w:bidi="ar-EG"/>
+        </w:rPr>
+        <w:t xml:space="preserve">client </w:t>
+      </w:r>
+      <w:r>
+        <w:rPr>
+          <w:rFonts w:hint="cs"/>
+          <w:rtl/>
+          <w:lang w:bidi="ar-EG"/>
+        </w:rPr>
+        <w:t xml:space="preserve"> .  </w:t>
+      </w:r>
+    </w:p>
+    <w:p>
+      <w:pPr>
+        <w:pStyle w:val="ListParagraph"/>
+        <w:bidi/>
+        <w:rPr>
+          <w:rtl/>
+          <w:lang w:bidi="ar-EG"/>
+        </w:rPr>
+      </w:pPr>
+      <w:r>
+        <w:rPr>
+          <w:rFonts w:cs="Arial"/>
+          <w:rtl/>
+          <w:lang w:bidi="ar-EG"/>
+        </w:rPr>
+        <w:drawing>
+          <wp:anchor distT="0" distB="0" distL="114300" distR="114300" simplePos="0" relativeHeight="251700224" behindDoc="0" locked="0" layoutInCell="1" allowOverlap="1" wp14:anchorId="03FF03C3" wp14:editId="69400BDB">
+            <wp:simplePos x="0" y="0"/>
+            <wp:positionH relativeFrom="column">
+              <wp:posOffset>-75565</wp:posOffset>
+            </wp:positionH>
+            <wp:positionV relativeFrom="paragraph">
+              <wp:posOffset>130810</wp:posOffset>
+            </wp:positionV>
+            <wp:extent cx="3536950" cy="2288707"/>
+            <wp:effectExtent l="0" t="0" r="6350" b="0"/>
+            <wp:wrapNone/>
+            <wp:docPr id="66" name="Picture 66"/>
+            <wp:cNvGraphicFramePr>
+              <a:graphicFrameLocks xmlns:a="http://schemas.openxmlformats.org/drawingml/2006/main" noChangeAspect="1"/>
+            </wp:cNvGraphicFramePr>
+            <a:graphic xmlns:a="http://schemas.openxmlformats.org/drawingml/2006/main">
+              <a:graphicData uri="http://schemas.openxmlformats.org/drawingml/2006/picture">
+                <pic:pic xmlns:pic="http://schemas.openxmlformats.org/drawingml/2006/picture">
+                  <pic:nvPicPr>
+                    <pic:cNvPr id="1" name=""/>
+                    <pic:cNvPicPr/>
+                  </pic:nvPicPr>
+                  <pic:blipFill>
+                    <a:blip r:embed="rId36">
+                      <a:extLst>
+                        <a:ext uri="{28A0092B-C50C-407E-A947-70E740481C1C}">
+                          <a14:useLocalDpi xmlns:a14="http://schemas.microsoft.com/office/drawing/2010/main" val="0"/>
+                        </a:ext>
+                      </a:extLst>
+                    </a:blip>
+                    <a:stretch>
+                      <a:fillRect/>
+                    </a:stretch>
+                  </pic:blipFill>
+                  <pic:spPr>
+                    <a:xfrm>
+                      <a:off x="0" y="0"/>
+                      <a:ext cx="3536950" cy="2288707"/>
+                    </a:xfrm>
+                    <a:prstGeom prst="rect">
+                      <a:avLst/>
+                    </a:prstGeom>
+                  </pic:spPr>
+                </pic:pic>
+              </a:graphicData>
+            </a:graphic>
+            <wp14:sizeRelH relativeFrom="margin">
+              <wp14:pctWidth>0</wp14:pctWidth>
+            </wp14:sizeRelH>
+            <wp14:sizeRelV relativeFrom="margin">
+              <wp14:pctHeight>0</wp14:pctHeight>
+            </wp14:sizeRelV>
+          </wp:anchor>
+        </w:drawing>
+      </w:r>
+    </w:p>
+    <w:p>
+      <w:pPr>
+        <w:pStyle w:val="ListParagraph"/>
+        <w:bidi/>
+        <w:rPr>
+          <w:rtl/>
+          <w:lang w:bidi="ar-EG"/>
+        </w:rPr>
+      </w:pPr>
+    </w:p>
+    <w:p>
+      <w:pPr>
+        <w:pStyle w:val="ListParagraph"/>
+        <w:bidi/>
+        <w:rPr>
+          <w:rtl/>
+          <w:lang w:bidi="ar-EG"/>
+        </w:rPr>
+      </w:pPr>
+    </w:p>
+    <w:p>
+      <w:pPr>
+        <w:pStyle w:val="ListParagraph"/>
+        <w:bidi/>
+        <w:rPr>
+          <w:rtl/>
+          <w:lang w:bidi="ar-EG"/>
+        </w:rPr>
+      </w:pPr>
+    </w:p>
+    <w:p>
+      <w:pPr>
+        <w:pStyle w:val="ListParagraph"/>
+        <w:bidi/>
+        <w:rPr>
+          <w:rtl/>
+          <w:lang w:bidi="ar-EG"/>
+        </w:rPr>
+      </w:pPr>
+    </w:p>
+    <w:p>
+      <w:pPr>
+        <w:pStyle w:val="ListParagraph"/>
+        <w:bidi/>
+        <w:rPr>
+          <w:lang w:bidi="ar-EG"/>
+        </w:rPr>
+      </w:pPr>
+    </w:p>
+    <w:p>
+      <w:pPr>
+        <w:pStyle w:val="ListParagraph"/>
+        <w:bidi/>
+        <w:rPr>
+          <w:lang w:bidi="ar-EG"/>
+        </w:rPr>
+      </w:pPr>
+    </w:p>
+    <w:p>
+      <w:pPr>
+        <w:pStyle w:val="ListParagraph"/>
+        <w:bidi/>
+        <w:rPr>
+          <w:lang w:bidi="ar-EG"/>
+        </w:rPr>
+      </w:pPr>
+    </w:p>
+    <w:p>
+      <w:pPr>
+        <w:pStyle w:val="ListParagraph"/>
+        <w:bidi/>
+        <w:rPr>
+          <w:lang w:bidi="ar-EG"/>
+        </w:rPr>
+      </w:pPr>
+    </w:p>
+    <w:p>
+      <w:pPr>
+        <w:pStyle w:val="ListParagraph"/>
+        <w:bidi/>
+        <w:rPr>
+          <w:lang w:bidi="ar-EG"/>
+        </w:rPr>
+      </w:pPr>
+    </w:p>
+    <w:p>
+      <w:pPr>
+        <w:pStyle w:val="ListParagraph"/>
+        <w:bidi/>
+        <w:rPr>
+          <w:lang w:bidi="ar-EG"/>
+        </w:rPr>
+      </w:pPr>
+    </w:p>
+    <w:p>
+      <w:pPr>
+        <w:pStyle w:val="ListParagraph"/>
+        <w:bidi/>
+        <w:rPr>
+          <w:lang w:bidi="ar-EG"/>
+        </w:rPr>
+      </w:pPr>
+    </w:p>
+    <w:p>
+      <w:pPr>
+        <w:pStyle w:val="ListParagraph"/>
+        <w:bidi/>
+        <w:rPr>
+          <w:lang w:bidi="ar-EG"/>
+        </w:rPr>
+      </w:pPr>
+    </w:p>
+    <w:p>
+      <w:pPr>
+        <w:pStyle w:val="ListParagraph"/>
+        <w:bidi/>
+        <w:rPr>
+          <w:lang w:bidi="ar-EG"/>
+        </w:rPr>
+      </w:pPr>
+    </w:p>
+    <w:p>
+      <w:pPr>
+        <w:pStyle w:val="ListParagraph"/>
+        <w:bidi/>
+        <w:rPr>
+          <w:lang w:bidi="ar-EG"/>
+        </w:rPr>
+      </w:pPr>
+    </w:p>
+    <w:p>
+      <w:pPr>
+        <w:pStyle w:val="ListParagraph"/>
+        <w:bidi/>
+        <w:rPr>
+          <w:lang w:bidi="ar-EG"/>
+        </w:rPr>
+      </w:pPr>
+    </w:p>
+    <w:p>
+      <w:pPr>
+        <w:pStyle w:val="ListParagraph"/>
+        <w:bidi/>
+        <w:rPr>
+          <w:lang w:bidi="ar-EG"/>
+        </w:rPr>
+      </w:pPr>
+    </w:p>
+    <w:p>
+      <w:pPr>
+        <w:pStyle w:val="ListParagraph"/>
+        <w:bidi/>
+        <w:rPr>
+          <w:lang w:bidi="ar-EG"/>
+        </w:rPr>
+      </w:pPr>
+    </w:p>
+    <w:p>
+      <w:pPr>
+        <w:pStyle w:val="ListParagraph"/>
+        <w:numPr>
+          <w:ilvl w:val="0"/>
+          <w:numId w:val="30"/>
+        </w:numPr>
+        <w:bidi/>
+        <w:rPr>
+          <w:lang w:bidi="ar-EG"/>
+        </w:rPr>
+      </w:pPr>
+      <w:r>
+        <w:rPr>
+          <w:rFonts w:hint="cs"/>
+          <w:rtl/>
+          <w:lang w:bidi="ar-EG"/>
+        </w:rPr>
+        <w:t xml:space="preserve">انا هعمل </w:t>
+      </w:r>
+      <w:r>
+        <w:rPr>
+          <w:lang w:bidi="ar-EG"/>
+        </w:rPr>
+        <w:t xml:space="preserve">object </w:t>
+      </w:r>
+      <w:r>
+        <w:rPr>
+          <w:rFonts w:hint="cs"/>
+          <w:rtl/>
+          <w:lang w:bidi="ar-EG"/>
+        </w:rPr>
+        <w:t xml:space="preserve"> من ال </w:t>
+      </w:r>
+      <w:r>
+        <w:rPr>
+          <w:lang w:bidi="ar-EG"/>
+        </w:rPr>
+        <w:t>Repository</w:t>
+      </w:r>
+      <w:r>
+        <w:rPr>
+          <w:rFonts w:hint="cs"/>
+          <w:rtl/>
+          <w:lang w:bidi="ar-EG"/>
+        </w:rPr>
+        <w:t xml:space="preserve">   بس المرة دى هخليه يشتغل على </w:t>
+      </w:r>
+      <w:r>
+        <w:rPr>
+          <w:lang w:bidi="ar-EG"/>
+        </w:rPr>
+        <w:t xml:space="preserve">order </w:t>
+      </w:r>
+      <w:r>
+        <w:rPr>
+          <w:rFonts w:hint="cs"/>
+          <w:rtl/>
+          <w:lang w:bidi="ar-EG"/>
+        </w:rPr>
+        <w:t xml:space="preserve"> </w:t>
+      </w:r>
+      <w:r>
+        <w:rPr>
+          <w:rFonts w:hint="cs"/>
+          <w:rtl/>
+          <w:lang w:bidi="ar-EG"/>
+        </w:rPr>
+        <w:t xml:space="preserve">ودة عشان احوش الاعتماد على ال </w:t>
+      </w:r>
+      <w:r>
+        <w:rPr>
+          <w:lang w:bidi="ar-EG"/>
+        </w:rPr>
+        <w:t xml:space="preserve">context </w:t>
+      </w:r>
+      <w:r>
+        <w:rPr>
+          <w:rFonts w:hint="cs"/>
+          <w:rtl/>
+          <w:lang w:bidi="ar-EG"/>
+        </w:rPr>
+        <w:t xml:space="preserve"> من الداله الى بضيف </w:t>
+      </w:r>
+      <w:r>
+        <w:rPr>
+          <w:lang w:bidi="ar-EG"/>
+        </w:rPr>
+        <w:t xml:space="preserve">order </w:t>
+      </w:r>
+      <w:r>
+        <w:rPr>
+          <w:rFonts w:hint="cs"/>
+          <w:rtl/>
+          <w:lang w:bidi="ar-EG"/>
+        </w:rPr>
+        <w:t xml:space="preserve"> وخليها تعتمد على</w:t>
+      </w:r>
+      <w:r>
+        <w:rPr>
+          <w:lang w:bidi="ar-EG"/>
+        </w:rPr>
+        <w:t xml:space="preserve"> </w:t>
+      </w:r>
+      <w:r>
+        <w:rPr>
+          <w:lang w:bidi="ar-EG"/>
+        </w:rPr>
+        <w:t>Repository</w:t>
+      </w:r>
+      <w:r>
+        <w:rPr>
+          <w:rFonts w:hint="cs"/>
+          <w:rtl/>
+          <w:lang w:bidi="ar-EG"/>
+        </w:rPr>
+        <w:t xml:space="preserve"> .</w:t>
+      </w:r>
+    </w:p>
+    <w:p>
+      <w:pPr>
+        <w:pStyle w:val="ListParagraph"/>
+        <w:bidi/>
+        <w:rPr>
+          <w:lang w:bidi="ar-EG"/>
+        </w:rPr>
+      </w:pPr>
+      <w:r>
+        <w:rPr>
+          <w:rFonts w:cs="Arial"/>
+          <w:rtl/>
+          <w:lang w:bidi="ar-EG"/>
+        </w:rPr>
+        <w:drawing>
+          <wp:anchor distT="0" distB="0" distL="114300" distR="114300" simplePos="0" relativeHeight="251701248" behindDoc="0" locked="0" layoutInCell="1" allowOverlap="1" wp14:anchorId="281DC024" wp14:editId="1860E572">
+            <wp:simplePos x="0" y="0"/>
+            <wp:positionH relativeFrom="column">
+              <wp:posOffset>-120542</wp:posOffset>
+            </wp:positionH>
+            <wp:positionV relativeFrom="paragraph">
+              <wp:posOffset>111760</wp:posOffset>
+            </wp:positionV>
+            <wp:extent cx="4445000" cy="1762803"/>
+            <wp:effectExtent l="0" t="0" r="0" b="8890"/>
+            <wp:wrapNone/>
+            <wp:docPr id="67" name="Picture 67"/>
+            <wp:cNvGraphicFramePr>
+              <a:graphicFrameLocks xmlns:a="http://schemas.openxmlformats.org/drawingml/2006/main" noChangeAspect="1"/>
+            </wp:cNvGraphicFramePr>
+            <a:graphic xmlns:a="http://schemas.openxmlformats.org/drawingml/2006/main">
+              <a:graphicData uri="http://schemas.openxmlformats.org/drawingml/2006/picture">
+                <pic:pic xmlns:pic="http://schemas.openxmlformats.org/drawingml/2006/picture">
+                  <pic:nvPicPr>
+                    <pic:cNvPr id="1" name=""/>
+                    <pic:cNvPicPr/>
+                  </pic:nvPicPr>
+                  <pic:blipFill>
+                    <a:blip r:embed="rId37">
+                      <a:extLst>
+                        <a:ext uri="{28A0092B-C50C-407E-A947-70E740481C1C}">
+                          <a14:useLocalDpi xmlns:a14="http://schemas.microsoft.com/office/drawing/2010/main" val="0"/>
+                        </a:ext>
+                      </a:extLst>
+                    </a:blip>
+                    <a:stretch>
+                      <a:fillRect/>
+                    </a:stretch>
+                  </pic:blipFill>
+                  <pic:spPr>
+                    <a:xfrm>
+                      <a:off x="0" y="0"/>
+                      <a:ext cx="4445000" cy="1762803"/>
+                    </a:xfrm>
+                    <a:prstGeom prst="rect">
+                      <a:avLst/>
+                    </a:prstGeom>
+                  </pic:spPr>
+                </pic:pic>
+              </a:graphicData>
+            </a:graphic>
+            <wp14:sizeRelH relativeFrom="margin">
+              <wp14:pctWidth>0</wp14:pctWidth>
+            </wp14:sizeRelH>
+            <wp14:sizeRelV relativeFrom="margin">
+              <wp14:pctHeight>0</wp14:pctHeight>
+            </wp14:sizeRelV>
+          </wp:anchor>
+        </w:drawing>
+      </w:r>
+    </w:p>
+    <w:p>
+      <w:pPr>
+        <w:pStyle w:val="ListParagraph"/>
+        <w:bidi/>
+        <w:rPr>
+          <w:lang w:bidi="ar-EG"/>
+        </w:rPr>
+      </w:pPr>
+    </w:p>
+    <w:p>
+      <w:pPr>
+        <w:pStyle w:val="ListParagraph"/>
+        <w:bidi/>
+        <w:rPr>
+          <w:lang w:bidi="ar-EG"/>
+        </w:rPr>
+      </w:pPr>
+    </w:p>
+    <w:p>
+      <w:pPr>
+        <w:pStyle w:val="ListParagraph"/>
+        <w:bidi/>
+        <w:rPr>
+          <w:lang w:bidi="ar-EG"/>
+        </w:rPr>
+      </w:pPr>
+    </w:p>
+    <w:p>
+      <w:pPr>
+        <w:pStyle w:val="ListParagraph"/>
+        <w:bidi/>
+        <w:rPr>
+          <w:lang w:bidi="ar-EG"/>
+        </w:rPr>
+      </w:pPr>
+    </w:p>
+    <w:p>
+      <w:pPr>
+        <w:pStyle w:val="ListParagraph"/>
+        <w:bidi/>
+        <w:rPr>
+          <w:lang w:bidi="ar-EG"/>
+        </w:rPr>
+      </w:pPr>
+    </w:p>
+    <w:p>
+      <w:pPr>
+        <w:pStyle w:val="ListParagraph"/>
+        <w:bidi/>
+        <w:rPr>
+          <w:lang w:bidi="ar-EG"/>
+        </w:rPr>
+      </w:pPr>
+    </w:p>
+    <w:p>
+      <w:pPr>
+        <w:pStyle w:val="ListParagraph"/>
+        <w:bidi/>
+        <w:rPr>
+          <w:lang w:bidi="ar-EG"/>
+        </w:rPr>
+      </w:pPr>
+    </w:p>
+    <w:p>
+      <w:pPr>
+        <w:pStyle w:val="ListParagraph"/>
+        <w:bidi/>
+        <w:rPr>
+          <w:lang w:bidi="ar-EG"/>
+        </w:rPr>
+      </w:pPr>
+    </w:p>
+    <w:p>
+      <w:pPr>
+        <w:pStyle w:val="ListParagraph"/>
+        <w:bidi/>
+        <w:rPr>
+          <w:lang w:bidi="ar-EG"/>
+        </w:rPr>
+      </w:pPr>
+    </w:p>
+    <w:p>
+      <w:pPr>
+        <w:pStyle w:val="ListParagraph"/>
+        <w:bidi/>
+        <w:rPr>
+          <w:lang w:bidi="ar-EG"/>
+        </w:rPr>
+      </w:pPr>
+    </w:p>
+    <w:p>
+      <w:pPr>
+        <w:pStyle w:val="ListParagraph"/>
+        <w:bidi/>
+        <w:rPr>
+          <w:lang w:bidi="ar-EG"/>
+        </w:rPr>
+      </w:pPr>
+    </w:p>
+    <w:p>
+      <w:pPr>
+        <w:pStyle w:val="ListParagraph"/>
+        <w:bidi/>
+        <w:rPr>
+          <w:lang w:bidi="ar-EG"/>
+        </w:rPr>
+      </w:pPr>
+    </w:p>
+    <w:p>
+      <w:pPr>
+        <w:bidi/>
+        <w:rPr>
+          <w:lang w:bidi="ar-EG"/>
+        </w:rPr>
+      </w:pPr>
+      <w:bookmarkStart w:id="9" w:name="_GoBack"/>
+      <w:bookmarkEnd w:id="9"/>
+    </w:p>
+    <w:p>
+      <w:pPr>
+        <w:pStyle w:val="ListParagraph"/>
+        <w:numPr>
+          <w:ilvl w:val="0"/>
+          <w:numId w:val="30"/>
+        </w:numPr>
+        <w:bidi/>
+        <w:rPr>
+          <w:lang w:bidi="ar-EG"/>
+        </w:rPr>
+      </w:pPr>
+      <w:r>
+        <w:rPr>
+          <w:rFonts w:hint="cs"/>
+          <w:rtl/>
+          <w:lang w:bidi="ar-EG"/>
+        </w:rPr>
+        <w:t xml:space="preserve">فاضل كدة اعمل </w:t>
+      </w:r>
+      <w:r>
+        <w:rPr>
+          <w:lang w:bidi="ar-EG"/>
+        </w:rPr>
+        <w:t xml:space="preserve">implement </w:t>
+      </w:r>
+      <w:r>
+        <w:rPr>
+          <w:rFonts w:hint="cs"/>
+          <w:rtl/>
+          <w:lang w:bidi="ar-EG"/>
+        </w:rPr>
+        <w:t xml:space="preserve"> لداله ال</w:t>
+      </w:r>
+      <w:r>
+        <w:rPr>
+          <w:lang w:bidi="ar-EG"/>
+        </w:rPr>
+        <w:t>add</w:t>
+      </w:r>
+      <w:r>
+        <w:rPr>
+          <w:rFonts w:hint="cs"/>
+          <w:rtl/>
+          <w:lang w:bidi="ar-EG"/>
+        </w:rPr>
+        <w:t xml:space="preserve"> جوة كلاس  </w:t>
+      </w:r>
+      <w:r>
+        <w:rPr>
+          <w:lang w:bidi="ar-EG"/>
+        </w:rPr>
+        <w:t xml:space="preserve">repo </w:t>
+      </w:r>
+      <w:r>
+        <w:rPr>
+          <w:rFonts w:hint="cs"/>
+          <w:rtl/>
+          <w:lang w:bidi="ar-EG"/>
+        </w:rPr>
+        <w:t xml:space="preserve">. </w:t>
+      </w:r>
     </w:p>
     <w:p>
       <w:pPr>
@@ -16358,7 +17288,7 @@
       </w:pPr>
     </w:p>
     <w:sectPr>
-      <w:footerReference w:type="default" r:id="rId36"/>
+      <w:footerReference w:type="default" r:id="rId38"/>
       <w:pgSz w:w="12240" w:h="15840"/>
       <w:pgMar w:top="1440" w:right="1440" w:bottom="1440" w:left="1440" w:header="720" w:footer="720" w:gutter="0"/>
       <w:pgBorders w:offsetFrom="page">
@@ -17696,6 +18626,95 @@
     </w:lvl>
   </w:abstractNum>
   <w:abstractNum w:abstractNumId="11">
+    <w:nsid w:val="27B73E88"/>
+    <w:multiLevelType w:val="hybridMultilevel"/>
+    <w:tmpl w:val="8F622E3A"/>
+    <w:lvl w:ilvl="0" w:tplc="B0C05170">
+      <w:start w:val="1"/>
+      <w:numFmt w:val="decimal"/>
+      <w:lvlText w:val="%1-"/>
+      <w:lvlJc w:val="left"/>
+      <w:pPr>
+        <w:ind w:left="1080" w:hanging="360"/>
+      </w:pPr>
+      <w:rPr>
+        <w:rFonts w:hint="default"/>
+      </w:rPr>
+    </w:lvl>
+    <w:lvl w:ilvl="1" w:tplc="04090019" w:tentative="1">
+      <w:start w:val="1"/>
+      <w:numFmt w:val="lowerLetter"/>
+      <w:lvlText w:val="%2."/>
+      <w:lvlJc w:val="left"/>
+      <w:pPr>
+        <w:ind w:left="1800" w:hanging="360"/>
+      </w:pPr>
+    </w:lvl>
+    <w:lvl w:ilvl="2" w:tplc="0409001B" w:tentative="1">
+      <w:start w:val="1"/>
+      <w:numFmt w:val="lowerRoman"/>
+      <w:lvlText w:val="%3."/>
+      <w:lvlJc w:val="right"/>
+      <w:pPr>
+        <w:ind w:left="2520" w:hanging="180"/>
+      </w:pPr>
+    </w:lvl>
+    <w:lvl w:ilvl="3" w:tplc="0409000F" w:tentative="1">
+      <w:start w:val="1"/>
+      <w:numFmt w:val="decimal"/>
+      <w:lvlText w:val="%4."/>
+      <w:lvlJc w:val="left"/>
+      <w:pPr>
+        <w:ind w:left="3240" w:hanging="360"/>
+      </w:pPr>
+    </w:lvl>
+    <w:lvl w:ilvl="4" w:tplc="04090019" w:tentative="1">
+      <w:start w:val="1"/>
+      <w:numFmt w:val="lowerLetter"/>
+      <w:lvlText w:val="%5."/>
+      <w:lvlJc w:val="left"/>
+      <w:pPr>
+        <w:ind w:left="3960" w:hanging="360"/>
+      </w:pPr>
+    </w:lvl>
+    <w:lvl w:ilvl="5" w:tplc="0409001B" w:tentative="1">
+      <w:start w:val="1"/>
+      <w:numFmt w:val="lowerRoman"/>
+      <w:lvlText w:val="%6."/>
+      <w:lvlJc w:val="right"/>
+      <w:pPr>
+        <w:ind w:left="4680" w:hanging="180"/>
+      </w:pPr>
+    </w:lvl>
+    <w:lvl w:ilvl="6" w:tplc="0409000F" w:tentative="1">
+      <w:start w:val="1"/>
+      <w:numFmt w:val="decimal"/>
+      <w:lvlText w:val="%7."/>
+      <w:lvlJc w:val="left"/>
+      <w:pPr>
+        <w:ind w:left="5400" w:hanging="360"/>
+      </w:pPr>
+    </w:lvl>
+    <w:lvl w:ilvl="7" w:tplc="04090019" w:tentative="1">
+      <w:start w:val="1"/>
+      <w:numFmt w:val="lowerLetter"/>
+      <w:lvlText w:val="%8."/>
+      <w:lvlJc w:val="left"/>
+      <w:pPr>
+        <w:ind w:left="6120" w:hanging="360"/>
+      </w:pPr>
+    </w:lvl>
+    <w:lvl w:ilvl="8" w:tplc="0409001B" w:tentative="1">
+      <w:start w:val="1"/>
+      <w:numFmt w:val="lowerRoman"/>
+      <w:lvlText w:val="%9."/>
+      <w:lvlJc w:val="right"/>
+      <w:pPr>
+        <w:ind w:left="6840" w:hanging="180"/>
+      </w:pPr>
+    </w:lvl>
+  </w:abstractNum>
+  <w:abstractNum w:abstractNumId="12">
     <w:nsid w:val="2BCC5BAA"/>
     <w:multiLevelType w:val="hybridMultilevel"/>
     <w:tmpl w:val="762AB1BE"/>
@@ -17784,7 +18803,7 @@
       </w:pPr>
     </w:lvl>
   </w:abstractNum>
-  <w:abstractNum w:abstractNumId="12">
+  <w:abstractNum w:abstractNumId="13">
     <w:nsid w:val="2F9A63DA"/>
     <w:multiLevelType w:val="hybridMultilevel"/>
     <w:tmpl w:val="9B14C8DC"/>
@@ -17897,7 +18916,7 @@
       </w:rPr>
     </w:lvl>
   </w:abstractNum>
-  <w:abstractNum w:abstractNumId="13">
+  <w:abstractNum w:abstractNumId="14">
     <w:nsid w:val="377840A2"/>
     <w:multiLevelType w:val="hybridMultilevel"/>
     <w:tmpl w:val="7794D7E0"/>
@@ -17986,7 +19005,7 @@
       </w:pPr>
     </w:lvl>
   </w:abstractNum>
-  <w:abstractNum w:abstractNumId="14">
+  <w:abstractNum w:abstractNumId="15">
     <w:nsid w:val="37A20EC5"/>
     <w:multiLevelType w:val="hybridMultilevel"/>
     <w:tmpl w:val="12F225BA"/>
@@ -18099,7 +19118,7 @@
       </w:rPr>
     </w:lvl>
   </w:abstractNum>
-  <w:abstractNum w:abstractNumId="15">
+  <w:abstractNum w:abstractNumId="16">
     <w:nsid w:val="38832DFD"/>
     <w:multiLevelType w:val="hybridMultilevel"/>
     <w:tmpl w:val="03E83F20"/>
@@ -18188,7 +19207,7 @@
       </w:pPr>
     </w:lvl>
   </w:abstractNum>
-  <w:abstractNum w:abstractNumId="16">
+  <w:abstractNum w:abstractNumId="17">
     <w:nsid w:val="424627E6"/>
     <w:multiLevelType w:val="hybridMultilevel"/>
     <w:tmpl w:val="DA9041E4"/>
@@ -18277,7 +19296,7 @@
       </w:pPr>
     </w:lvl>
   </w:abstractNum>
-  <w:abstractNum w:abstractNumId="17">
+  <w:abstractNum w:abstractNumId="18">
     <w:nsid w:val="42A158F6"/>
     <w:multiLevelType w:val="hybridMultilevel"/>
     <w:tmpl w:val="AB5ED2BA"/>
@@ -18366,7 +19385,7 @@
       </w:pPr>
     </w:lvl>
   </w:abstractNum>
-  <w:abstractNum w:abstractNumId="18">
+  <w:abstractNum w:abstractNumId="19">
     <w:nsid w:val="43FA0F30"/>
     <w:multiLevelType w:val="hybridMultilevel"/>
     <w:tmpl w:val="AE42C966"/>
@@ -18455,7 +19474,7 @@
       </w:pPr>
     </w:lvl>
   </w:abstractNum>
-  <w:abstractNum w:abstractNumId="19">
+  <w:abstractNum w:abstractNumId="20">
     <w:nsid w:val="469874A1"/>
     <w:multiLevelType w:val="hybridMultilevel"/>
     <w:tmpl w:val="56F80234"/>
@@ -18544,7 +19563,7 @@
       </w:pPr>
     </w:lvl>
   </w:abstractNum>
-  <w:abstractNum w:abstractNumId="20">
+  <w:abstractNum w:abstractNumId="21">
     <w:nsid w:val="4C3724F4"/>
     <w:multiLevelType w:val="hybridMultilevel"/>
     <w:tmpl w:val="790A0572"/>
@@ -18633,7 +19652,7 @@
       </w:pPr>
     </w:lvl>
   </w:abstractNum>
-  <w:abstractNum w:abstractNumId="21">
+  <w:abstractNum w:abstractNumId="22">
     <w:nsid w:val="4C4D5C98"/>
     <w:multiLevelType w:val="hybridMultilevel"/>
     <w:tmpl w:val="2BF6D992"/>
@@ -18722,7 +19741,7 @@
       </w:pPr>
     </w:lvl>
   </w:abstractNum>
-  <w:abstractNum w:abstractNumId="22">
+  <w:abstractNum w:abstractNumId="23">
     <w:nsid w:val="4F6F192B"/>
     <w:multiLevelType w:val="hybridMultilevel"/>
     <w:tmpl w:val="CC7AF25A"/>
@@ -18811,7 +19830,7 @@
       </w:pPr>
     </w:lvl>
   </w:abstractNum>
-  <w:abstractNum w:abstractNumId="23">
+  <w:abstractNum w:abstractNumId="24">
     <w:nsid w:val="50D6633C"/>
     <w:multiLevelType w:val="hybridMultilevel"/>
     <w:tmpl w:val="95AA2558"/>
@@ -18900,7 +19919,7 @@
       </w:pPr>
     </w:lvl>
   </w:abstractNum>
-  <w:abstractNum w:abstractNumId="24">
+  <w:abstractNum w:abstractNumId="25">
     <w:nsid w:val="515571D7"/>
     <w:multiLevelType w:val="hybridMultilevel"/>
     <w:tmpl w:val="D8F4CA12"/>
@@ -19013,7 +20032,7 @@
       </w:rPr>
     </w:lvl>
   </w:abstractNum>
-  <w:abstractNum w:abstractNumId="25">
+  <w:abstractNum w:abstractNumId="26">
     <w:nsid w:val="5B453DA7"/>
     <w:multiLevelType w:val="hybridMultilevel"/>
     <w:tmpl w:val="21900690"/>
@@ -19102,7 +20121,7 @@
       </w:pPr>
     </w:lvl>
   </w:abstractNum>
-  <w:abstractNum w:abstractNumId="26">
+  <w:abstractNum w:abstractNumId="27">
     <w:nsid w:val="665220B6"/>
     <w:multiLevelType w:val="hybridMultilevel"/>
     <w:tmpl w:val="132AA0CA"/>
@@ -19191,7 +20210,7 @@
       </w:pPr>
     </w:lvl>
   </w:abstractNum>
-  <w:abstractNum w:abstractNumId="27">
+  <w:abstractNum w:abstractNumId="28">
     <w:nsid w:val="789D6F24"/>
     <w:multiLevelType w:val="hybridMultilevel"/>
     <w:tmpl w:val="DBACEAAA"/>
@@ -19280,7 +20299,7 @@
       </w:pPr>
     </w:lvl>
   </w:abstractNum>
-  <w:abstractNum w:abstractNumId="28">
+  <w:abstractNum w:abstractNumId="29">
     <w:nsid w:val="79E23375"/>
     <w:multiLevelType w:val="hybridMultilevel"/>
     <w:tmpl w:val="F5FED74E"/>
@@ -19373,22 +20392,22 @@
     <w:abstractNumId w:val="6"/>
   </w:num>
   <w:num w:numId="2">
-    <w:abstractNumId w:val="17"/>
+    <w:abstractNumId w:val="18"/>
   </w:num>
   <w:num w:numId="3">
-    <w:abstractNumId w:val="13"/>
+    <w:abstractNumId w:val="14"/>
   </w:num>
   <w:num w:numId="4">
-    <w:abstractNumId w:val="18"/>
+    <w:abstractNumId w:val="19"/>
   </w:num>
   <w:num w:numId="5">
-    <w:abstractNumId w:val="26"/>
+    <w:abstractNumId w:val="27"/>
   </w:num>
   <w:num w:numId="6">
     <w:abstractNumId w:val="8"/>
   </w:num>
   <w:num w:numId="7">
-    <w:abstractNumId w:val="21"/>
+    <w:abstractNumId w:val="22"/>
   </w:num>
   <w:num w:numId="8">
     <w:abstractNumId w:val="4"/>
@@ -19400,16 +20419,16 @@
     <w:abstractNumId w:val="10"/>
   </w:num>
   <w:num w:numId="11">
-    <w:abstractNumId w:val="24"/>
+    <w:abstractNumId w:val="25"/>
   </w:num>
   <w:num w:numId="12">
     <w:abstractNumId w:val="0"/>
   </w:num>
   <w:num w:numId="13">
-    <w:abstractNumId w:val="23"/>
+    <w:abstractNumId w:val="24"/>
   </w:num>
   <w:num w:numId="14">
-    <w:abstractNumId w:val="12"/>
+    <w:abstractNumId w:val="13"/>
   </w:num>
   <w:num w:numId="15">
     <w:abstractNumId w:val="9"/>
@@ -19421,13 +20440,13 @@
     <w:abstractNumId w:val="2"/>
   </w:num>
   <w:num w:numId="18">
-    <w:abstractNumId w:val="28"/>
+    <w:abstractNumId w:val="29"/>
   </w:num>
   <w:num w:numId="19">
-    <w:abstractNumId w:val="14"/>
+    <w:abstractNumId w:val="15"/>
   </w:num>
   <w:num w:numId="20">
-    <w:abstractNumId w:val="15"/>
+    <w:abstractNumId w:val="16"/>
   </w:num>
   <w:num w:numId="21">
     <w:abstractNumId w:val="3"/>
@@ -19436,25 +20455,28 @@
     <w:abstractNumId w:val="1"/>
   </w:num>
   <w:num w:numId="23">
-    <w:abstractNumId w:val="27"/>
+    <w:abstractNumId w:val="28"/>
   </w:num>
   <w:num w:numId="24">
-    <w:abstractNumId w:val="11"/>
+    <w:abstractNumId w:val="12"/>
   </w:num>
   <w:num w:numId="25">
-    <w:abstractNumId w:val="16"/>
+    <w:abstractNumId w:val="17"/>
   </w:num>
   <w:num w:numId="26">
-    <w:abstractNumId w:val="22"/>
+    <w:abstractNumId w:val="23"/>
   </w:num>
   <w:num w:numId="27">
-    <w:abstractNumId w:val="25"/>
+    <w:abstractNumId w:val="26"/>
   </w:num>
   <w:num w:numId="28">
-    <w:abstractNumId w:val="19"/>
+    <w:abstractNumId w:val="20"/>
   </w:num>
   <w:num w:numId="29">
-    <w:abstractNumId w:val="20"/>
+    <w:abstractNumId w:val="21"/>
+  </w:num>
+  <w:num w:numId="30">
+    <w:abstractNumId w:val="11"/>
   </w:num>
   <w:numIdMacAtCleanup w:val="10"/>
 </w:numbering>
@@ -22711,7 +23733,7 @@
 </file>
 
 <file path=customXml/itemProps2.xml><?xml version="1.0" encoding="utf-8"?>
-<ds:datastoreItem xmlns:ds="http://schemas.openxmlformats.org/officeDocument/2006/customXml" ds:itemID="{E9BBB713-12CE-4E9F-90C0-DE417101256C}">
+<ds:datastoreItem xmlns:ds="http://schemas.openxmlformats.org/officeDocument/2006/customXml" ds:itemID="{6E2629F6-150E-4F17-82E2-229CCF303C4A}">
   <ds:schemaRefs>
     <ds:schemaRef ds:uri="http://schemas.openxmlformats.org/officeDocument/2006/bibliography"/>
   </ds:schemaRefs>

</xml_diff>